<commit_message>
Edited the user manual
</commit_message>
<xml_diff>
--- a/SDEV 220 - Module 8 - User Manual.docx
+++ b/SDEV 220 - Module 8 - User Manual.docx
@@ -18,15 +18,63 @@
           <w:sz w:val="24"/>
           <w:szCs w:val="24"/>
         </w:rPr>
-        <w:t>The purpose of this program is to manage data for items stored in inventory, customers, and orders placed by customers.  The main goal is to automate inventory management in response to orders: once an order is placed (i.e., finalized) the ordered quantity of each item is automatically deduced from the inventory in storage.</w:t>
-      </w:r>
-      <w:r>
-        <w:rPr>
-          <w:rFonts w:ascii="Times New Roman" w:hAnsi="Times New Roman" w:cs="Times New Roman"/>
-          <w:sz w:val="24"/>
-          <w:szCs w:val="24"/>
-        </w:rPr>
-        <w:t xml:space="preserve">  This is accomplished through object oriented programming and full database access.  There are three main object classes: Inventory, Users, and Orders.  Each object class has a full set of methods that is used to manipulate the data of an object.  The class methods have direct access to a database, that stores the long-term data for all inventory items, customers, and orders.  Through database access, the class methods can retrieve objects for inventory items, customers, and orders.  The class methods can even alter the data for the inventory items and customers in the database.  Access to archived orders is read-only, since orders represent a record of past activity.</w:t>
+        <w:t>The purpose of this program is to manage data for items stored in inventory, customers, and orders placed by customers.  The main goal is to automate inventory management in response to orders: once an order is placed (i.e., finalized) the ordered quantity of each item is automatically deduc</w:t>
+      </w:r>
+      <w:r>
+        <w:rPr>
+          <w:rFonts w:ascii="Times New Roman" w:hAnsi="Times New Roman" w:cs="Times New Roman"/>
+          <w:sz w:val="24"/>
+          <w:szCs w:val="24"/>
+        </w:rPr>
+        <w:t>t</w:t>
+      </w:r>
+      <w:r>
+        <w:rPr>
+          <w:rFonts w:ascii="Times New Roman" w:hAnsi="Times New Roman" w:cs="Times New Roman"/>
+          <w:sz w:val="24"/>
+          <w:szCs w:val="24"/>
+        </w:rPr>
+        <w:t>ed from the inventory in storage.</w:t>
+      </w:r>
+      <w:r>
+        <w:rPr>
+          <w:rFonts w:ascii="Times New Roman" w:hAnsi="Times New Roman" w:cs="Times New Roman"/>
+          <w:sz w:val="24"/>
+          <w:szCs w:val="24"/>
+        </w:rPr>
+        <w:t xml:space="preserve">  This is accomplished through object</w:t>
+      </w:r>
+      <w:r>
+        <w:rPr>
+          <w:rFonts w:ascii="Times New Roman" w:hAnsi="Times New Roman" w:cs="Times New Roman"/>
+          <w:sz w:val="24"/>
+          <w:szCs w:val="24"/>
+        </w:rPr>
+        <w:t>-</w:t>
+      </w:r>
+      <w:r>
+        <w:rPr>
+          <w:rFonts w:ascii="Times New Roman" w:hAnsi="Times New Roman" w:cs="Times New Roman"/>
+          <w:sz w:val="24"/>
+          <w:szCs w:val="24"/>
+        </w:rPr>
+        <w:t xml:space="preserve">oriented programming and full database access.  There are three main object classes: Inventory, Users, and Orders.  Each object class has a full set of methods that </w:t>
+      </w:r>
+      <w:r>
+        <w:rPr>
+          <w:rFonts w:ascii="Times New Roman" w:hAnsi="Times New Roman" w:cs="Times New Roman"/>
+          <w:sz w:val="24"/>
+          <w:szCs w:val="24"/>
+        </w:rPr>
+        <w:t xml:space="preserve">are </w:t>
+      </w:r>
+      <w:r>
+        <w:rPr>
+          <w:rFonts w:ascii="Times New Roman" w:hAnsi="Times New Roman" w:cs="Times New Roman"/>
+          <w:sz w:val="24"/>
+          <w:szCs w:val="24"/>
+        </w:rPr>
+        <w:t>used to manipulate the data of an object.  The class methods have direct access to a database that stores the long-term data for all inventory items, customers, and orders.  Through database access, the class methods can retrieve objects for inventory items, customers, and orders.  The class methods can even alter the data for the inventory items and customers in the database.  Access to archived orders is read-only, since orders represent a record of past activity.</w:t>
       </w:r>
     </w:p>
     <w:p>
@@ -164,7 +212,23 @@
           <w:sz w:val="24"/>
           <w:szCs w:val="24"/>
         </w:rPr>
-        <w:t>The main interface is divided into five different pages: inventoryMenu, userMenu, orderMenu, employeeMenu, and customerMenu.  inventoryMenu provides full access to all inventory management functions, userMenu provides full access to all user management functions, orderMenu provides full access to all order management functions, employeMenu provides full access to all management functions, and customerMenu provides all access to the functions that customers need for placing orders.</w:t>
+        <w:t>The main interface is divided into five different pages: inventoryMenu, userMenu, orderMenu, employeeMenu, and customerMenu.  inventoryMenu provides full access to all inventory management functions, userMenu provides full access to all user management functions, orderMenu provides full access to all order management functions, employe</w:t>
+      </w:r>
+      <w:r>
+        <w:rPr>
+          <w:rFonts w:ascii="Times New Roman" w:hAnsi="Times New Roman" w:cs="Times New Roman"/>
+          <w:sz w:val="24"/>
+          <w:szCs w:val="24"/>
+        </w:rPr>
+        <w:t>e</w:t>
+      </w:r>
+      <w:r>
+        <w:rPr>
+          <w:rFonts w:ascii="Times New Roman" w:hAnsi="Times New Roman" w:cs="Times New Roman"/>
+          <w:sz w:val="24"/>
+          <w:szCs w:val="24"/>
+        </w:rPr>
+        <w:t>Menu provides full access to all management functions, and customerMenu provides access to the functions that customers need for placing orders.</w:t>
       </w:r>
     </w:p>
     <w:p>
@@ -384,7 +448,23 @@
           <w:sz w:val="24"/>
           <w:szCs w:val="24"/>
         </w:rPr>
-        <w:t xml:space="preserve">“Commit Alterations to Current Inventory Item to Database” alters a row in the database to match the attributes of the current inventory object.  For this function to work properly, the inventory object must have an ID value.  The inventory object can only obtain an ID value by either getting added to the database through “Add Current Inventory Item to Database” or “Ad </w:t>
+        <w:t>“Commit Alterations to Current Inventory Item to Database” alters a row in the database to match the attributes of the current inventory object.  For this function to work properly, the inventory object must have an ID value.  The inventory object can only obtain an ID value by either getting added to the database through “Add Current Inventory Item to Database” or “A</w:t>
+      </w:r>
+      <w:r>
+        <w:rPr>
+          <w:rFonts w:ascii="Times New Roman" w:hAnsi="Times New Roman" w:cs="Times New Roman"/>
+          <w:sz w:val="24"/>
+          <w:szCs w:val="24"/>
+        </w:rPr>
+        <w:t>d</w:t>
+      </w:r>
+      <w:r>
+        <w:rPr>
+          <w:rFonts w:ascii="Times New Roman" w:hAnsi="Times New Roman" w:cs="Times New Roman"/>
+          <w:sz w:val="24"/>
+          <w:szCs w:val="24"/>
+        </w:rPr>
+        <w:t xml:space="preserve">d </w:t>
       </w:r>
       <w:r>
         <w:rPr>

</xml_diff>